<commit_message>
Metric agent uninstall instructions in PDF + word
</commit_message>
<xml_diff>
--- a/word/cmm-2.0.14/SystemOperator_fec149b_20210630.docx
+++ b/word/cmm-2.0.14/SystemOperator_fec149b_20210630.docx
@@ -5039,7 +5039,7 @@
             <w:noProof/>
             <w:webHidden/>
           </w:rPr>
-          <w:t>77</w:t>
+          <w:t>78</w:t>
         </w:r>
         <w:r>
           <w:rPr>
@@ -28522,6 +28522,9 @@
         <w:pStyle w:val="SourceCode"/>
         <w:spacing w:before="120"/>
         <w:ind w:left="482"/>
+        <w:rPr>
+          <w:rStyle w:val="VerbatimChar"/>
+        </w:rPr>
       </w:pPr>
       <w:r>
         <w:rPr>
@@ -28530,67 +28533,74 @@
         <w:t>systemctl stop monasca-agent.target</w:t>
       </w:r>
       <w:r>
-        <w:br/>
-      </w:r>
-      <w:r>
-        <w:rPr>
-          <w:rStyle w:val="VerbatimChar"/>
-        </w:rPr>
+        <w:rPr>
+          <w:rStyle w:val="VerbatimChar"/>
+        </w:rPr>
+        <w:br/>
         <w:t>systemctl disable monasca-agent.target</w:t>
       </w:r>
       <w:r>
-        <w:br/>
-      </w:r>
-      <w:r>
-        <w:rPr>
-          <w:rStyle w:val="VerbatimChar"/>
-        </w:rPr>
+        <w:rPr>
+          <w:rStyle w:val="VerbatimChar"/>
+        </w:rPr>
+        <w:br/>
         <w:t>rm -f /etc/systemd/system/monasca-agent.target</w:t>
       </w:r>
       <w:r>
-        <w:br/>
-      </w:r>
-      <w:r>
-        <w:rPr>
-          <w:rStyle w:val="VerbatimChar"/>
-        </w:rPr>
+        <w:rPr>
+          <w:rStyle w:val="VerbatimChar"/>
+        </w:rPr>
+        <w:br/>
         <w:t>rm -f /etc/systemd/system/monasca-collector.service</w:t>
       </w:r>
       <w:r>
-        <w:br/>
-      </w:r>
-      <w:r>
-        <w:rPr>
-          <w:rStyle w:val="VerbatimChar"/>
-        </w:rPr>
+        <w:rPr>
+          <w:rStyle w:val="VerbatimChar"/>
+        </w:rPr>
+        <w:br/>
         <w:t>rm -f /etc/systemd/system/monasca-forwarder.service</w:t>
       </w:r>
       <w:r>
-        <w:br/>
-      </w:r>
-      <w:r>
-        <w:rPr>
-          <w:rStyle w:val="VerbatimChar"/>
-        </w:rPr>
+        <w:rPr>
+          <w:rStyle w:val="VerbatimChar"/>
+        </w:rPr>
+        <w:br/>
         <w:t>rm -f /etc/systemd/system/monasca-statsd.service</w:t>
       </w:r>
       <w:r>
-        <w:br/>
-      </w:r>
-      <w:r>
-        <w:rPr>
-          <w:rStyle w:val="VerbatimChar"/>
-        </w:rPr>
+        <w:rPr>
+          <w:rStyle w:val="VerbatimChar"/>
+        </w:rPr>
+        <w:br/>
         <w:t>systemctl daemon-reload</w:t>
       </w:r>
       <w:r>
-        <w:br/>
-      </w:r>
-      <w:r>
-        <w:rPr>
-          <w:rStyle w:val="VerbatimChar"/>
-        </w:rPr>
+        <w:rPr>
+          <w:rStyle w:val="VerbatimChar"/>
+        </w:rPr>
+        <w:br/>
         <w:t>systemctl reset-failed monasca-agent.target</w:t>
+      </w:r>
+      <w:r>
+        <w:rPr>
+          <w:rStyle w:val="VerbatimChar"/>
+        </w:rPr>
+        <w:br/>
+        <w:t>systemctl reset-failed monasca-collector.service</w:t>
+      </w:r>
+      <w:r>
+        <w:rPr>
+          <w:rStyle w:val="VerbatimChar"/>
+        </w:rPr>
+        <w:br/>
+        <w:t>systemctl reset-failed monasca-forwarder.service</w:t>
+      </w:r>
+      <w:r>
+        <w:rPr>
+          <w:rStyle w:val="VerbatimChar"/>
+        </w:rPr>
+        <w:br/>
+        <w:t>systemctl reset-failed monasca-statsd.service</w:t>
       </w:r>
     </w:p>
     <w:p>
@@ -28701,6 +28711,7 @@
         <w:rPr>
           <w:rStyle w:val="VerbatimChar"/>
         </w:rPr>
+        <w:lastRenderedPageBreak/>
         <w:t>userdel -r mon-agent</w:t>
       </w:r>
     </w:p>
@@ -28713,7 +28724,6 @@
       <w:bookmarkStart w:id="276" w:name="uninstalling-a-log-agent"/>
       <w:bookmarkEnd w:id="273"/>
       <w:r>
-        <w:lastRenderedPageBreak/>
         <w:t>7.2 Uninstalling a Log Agent</w:t>
       </w:r>
       <w:bookmarkEnd w:id="274"/>
@@ -29057,6 +29067,7 @@
           <w:b/>
           <w:bCs/>
         </w:rPr>
+        <w:lastRenderedPageBreak/>
         <w:t>Note:</w:t>
       </w:r>
       <w:r>
@@ -29081,7 +29092,6 @@
         </w:numPr>
       </w:pPr>
       <w:r>
-        <w:lastRenderedPageBreak/>
         <w:t>Remove the symbolic links:</w:t>
       </w:r>
     </w:p>
@@ -29377,6 +29387,7 @@
       <w:bookmarkStart w:id="282" w:name="uninstalling-the-monitoring-service"/>
       <w:bookmarkEnd w:id="279"/>
       <w:r>
+        <w:lastRenderedPageBreak/>
         <w:t>7.4 Uninstalling the Monitoring Service</w:t>
       </w:r>
       <w:bookmarkEnd w:id="280"/>
@@ -29411,7 +29422,6 @@
         </w:numPr>
       </w:pPr>
       <w:r>
-        <w:lastRenderedPageBreak/>
         <w:t>Go to the installation directory.</w:t>
       </w:r>
     </w:p>
@@ -29723,6 +29733,7 @@
         <w:rPr>
           <w:rStyle w:val="VerbatimChar"/>
         </w:rPr>
+        <w:lastRenderedPageBreak/>
         <w:t>openstack user delete monasca-agent</w:t>
       </w:r>
     </w:p>
@@ -29766,7 +29777,6 @@
         <w:rPr>
           <w:rStyle w:val="VerbatimChar"/>
         </w:rPr>
-        <w:lastRenderedPageBreak/>
         <w:t>openstack role delete monasca-user</w:t>
       </w:r>
       <w:r>
@@ -30118,6 +30128,7 @@
         </w:numPr>
       </w:pPr>
       <w:r>
+        <w:lastRenderedPageBreak/>
         <w:t>Backup the database. To create the backup from your local machine, execute the following command:</w:t>
       </w:r>
     </w:p>
@@ -30140,7 +30151,6 @@
         <w:ind w:left="482"/>
       </w:pPr>
       <w:r>
-        <w:lastRenderedPageBreak/>
         <w:t xml:space="preserve">Replace: - </w:t>
       </w:r>
       <w:r>
@@ -30498,6 +30508,7 @@
         <w:ind w:left="482"/>
       </w:pPr>
       <w:r>
+        <w:lastRenderedPageBreak/>
         <w:t xml:space="preserve">The following example restores the mon database, running in container </w:t>
       </w:r>
       <w:r>
@@ -30540,7 +30551,6 @@
         </w:numPr>
       </w:pPr>
       <w:r>
-        <w:lastRenderedPageBreak/>
         <w:t xml:space="preserve">Stop the </w:t>
       </w:r>
       <w:r>
@@ -40613,7 +40623,7 @@
     <w:lsdException w:name="HTML Code" w:semiHidden="1" w:unhideWhenUsed="1"/>
     <w:lsdException w:name="HTML Definition" w:semiHidden="1" w:unhideWhenUsed="1"/>
     <w:lsdException w:name="HTML Keyboard" w:semiHidden="1" w:unhideWhenUsed="1"/>
-    <w:lsdException w:name="HTML Preformatted" w:semiHidden="1" w:unhideWhenUsed="1"/>
+    <w:lsdException w:name="HTML Preformatted" w:semiHidden="1" w:uiPriority="99" w:unhideWhenUsed="1"/>
     <w:lsdException w:name="HTML Sample" w:semiHidden="1" w:unhideWhenUsed="1"/>
     <w:lsdException w:name="HTML Typewriter" w:semiHidden="1" w:unhideWhenUsed="1"/>
     <w:lsdException w:name="HTML Variable" w:semiHidden="1" w:unhideWhenUsed="1"/>
@@ -41867,6 +41877,65 @@
       <w:shd w:val="clear" w:color="auto" w:fill="BFBFBF" w:themeFill="background1" w:themeFillShade="BF"/>
     </w:rPr>
   </w:style>
+  <w:style w:type="paragraph" w:styleId="HTMLPreformatted">
+    <w:name w:val="HTML Preformatted"/>
+    <w:basedOn w:val="Normal"/>
+    <w:link w:val="HTMLPreformattedChar"/>
+    <w:uiPriority w:val="99"/>
+    <w:semiHidden/>
+    <w:unhideWhenUsed/>
+    <w:rsid w:val="00E54B2E"/>
+    <w:pPr>
+      <w:tabs>
+        <w:tab w:val="left" w:pos="916"/>
+        <w:tab w:val="left" w:pos="1832"/>
+        <w:tab w:val="left" w:pos="2748"/>
+        <w:tab w:val="left" w:pos="3664"/>
+        <w:tab w:val="left" w:pos="4580"/>
+        <w:tab w:val="left" w:pos="5496"/>
+        <w:tab w:val="left" w:pos="6412"/>
+        <w:tab w:val="left" w:pos="7328"/>
+        <w:tab w:val="left" w:pos="8244"/>
+        <w:tab w:val="left" w:pos="9160"/>
+        <w:tab w:val="left" w:pos="10076"/>
+        <w:tab w:val="left" w:pos="10992"/>
+        <w:tab w:val="left" w:pos="11908"/>
+        <w:tab w:val="left" w:pos="12824"/>
+        <w:tab w:val="left" w:pos="13740"/>
+        <w:tab w:val="left" w:pos="14656"/>
+      </w:tabs>
+      <w:spacing w:after="0"/>
+    </w:pPr>
+    <w:rPr>
+      <w:rFonts w:ascii="Courier New" w:eastAsia="Times New Roman" w:hAnsi="Courier New" w:cs="Courier New"/>
+      <w:sz w:val="20"/>
+      <w:szCs w:val="20"/>
+      <w:lang w:val="de-DE" w:eastAsia="de-DE"/>
+    </w:rPr>
+  </w:style>
+  <w:style w:type="character" w:customStyle="1" w:styleId="HTMLPreformattedChar">
+    <w:name w:val="HTML Preformatted Char"/>
+    <w:basedOn w:val="DefaultParagraphFont"/>
+    <w:link w:val="HTMLPreformatted"/>
+    <w:uiPriority w:val="99"/>
+    <w:semiHidden/>
+    <w:rsid w:val="00E54B2E"/>
+    <w:rPr>
+      <w:rFonts w:ascii="Courier New" w:eastAsia="Times New Roman" w:hAnsi="Courier New" w:cs="Courier New"/>
+      <w:sz w:val="20"/>
+      <w:szCs w:val="20"/>
+      <w:lang w:val="de-DE" w:eastAsia="de-DE"/>
+    </w:rPr>
+  </w:style>
+  <w:style w:type="paragraph" w:styleId="ListParagraph">
+    <w:name w:val="List Paragraph"/>
+    <w:basedOn w:val="Normal"/>
+    <w:rsid w:val="00E54B2E"/>
+    <w:pPr>
+      <w:ind w:left="720"/>
+      <w:contextualSpacing/>
+    </w:pPr>
+  </w:style>
 </w:styles>
 </file>
 
@@ -42193,7 +42262,7 @@
 </file>
 
 <file path=customXml/itemProps1.xml><?xml version="1.0" encoding="utf-8"?>
-<ds:datastoreItem xmlns:ds="http://schemas.openxmlformats.org/officeDocument/2006/customXml" ds:itemID="{4465BEEA-014C-4FE4-B1BC-755D961B2EAF}">
+<ds:datastoreItem xmlns:ds="http://schemas.openxmlformats.org/officeDocument/2006/customXml" ds:itemID="{68226989-8911-4E95-B373-BEA5D2ECDC8E}">
   <ds:schemaRefs>
     <ds:schemaRef ds:uri="http://schemas.openxmlformats.org/officeDocument/2006/bibliography"/>
   </ds:schemaRefs>

</xml_diff>